<commit_message>
Update Baseline implementation -  Mission Sheet.docx
</commit_message>
<xml_diff>
--- a/Baseline implementation -  Mission Sheet.docx
+++ b/Baseline implementation -  Mission Sheet.docx
@@ -100,8 +100,10 @@
           </w:tcPr>
           <w:p>
             <w:r>
-              <w:t>Baseline Implementation</w:t>
-            </w:r>
+              <w:t>Baseline implementation</w:t>
+            </w:r>
+            <w:bookmarkStart w:id="0" w:name="_GoBack"/>
+            <w:bookmarkEnd w:id="0"/>
           </w:p>
         </w:tc>
       </w:tr>
@@ -303,10 +305,16 @@
           </w:tcPr>
           <w:p>
             <w:r>
-              <w:t>The detection file yolo.py is a standalone file for the sole purpose of the team continuing to work without the baseline hampering progress. This was decided after all the training problems started popping up, please see the changelog for that.</w:t>
-            </w:r>
-            <w:bookmarkStart w:id="0" w:name="_GoBack"/>
-            <w:bookmarkEnd w:id="0"/>
+              <w:t xml:space="preserve">The detection file yolo.py is a standalone file for the sole purpose of the team continuing to work without the baseline hampering progress. This was decided after all the training problems started popping </w:t>
+            </w:r>
+            <w:proofErr w:type="gramStart"/>
+            <w:r>
+              <w:t>up,</w:t>
+            </w:r>
+            <w:proofErr w:type="gramEnd"/>
+            <w:r>
+              <w:t xml:space="preserve"> please see the changelog for that.</w:t>
+            </w:r>
           </w:p>
         </w:tc>
       </w:tr>

</xml_diff>